<commit_message>
Mise a jour du J2D + Ajout de Go
</commit_message>
<xml_diff>
--- a/Journal_2_Dev/Journal_De_Dev.docx
+++ b/Journal_2_Dev/Journal_De_Dev.docx
@@ -229,22 +229,102 @@
           <w:sz w:val="32"/>
           <w:szCs w:val="32"/>
         </w:rPr>
-        <w:t xml:space="preserve">Pour ce matin j’ai prevu de faire le git, envoyer le lien sur moodle et commencer a ecire le journal de dev, quand j’aurai tout fini je vais surement noter les points que je veux faire revenir sur mon site et/ou rédiger le read.me . </w:t>
-      </w:r>
-    </w:p>
-    <w:p>
-      <w:pPr>
-        <w:rPr>
-          <w:sz w:val="32"/>
-          <w:szCs w:val="32"/>
-        </w:rPr>
-      </w:pPr>
-      <w:r>
-        <w:rPr>
-          <w:sz w:val="32"/>
-          <w:szCs w:val="32"/>
-        </w:rPr>
-        <w:t>Ensuite je m’attaquerai certainement au commencement de la page web, j’ai prevu de faire ça toute la journée, peut être me renseigner d’avantage sur mon API etc...</w:t>
+        <w:t xml:space="preserve">Pour ce matin j’ai </w:t>
+      </w:r>
+      <w:proofErr w:type="spellStart"/>
+      <w:r>
+        <w:rPr>
+          <w:sz w:val="32"/>
+          <w:szCs w:val="32"/>
+        </w:rPr>
+        <w:t>prevu</w:t>
+      </w:r>
+      <w:proofErr w:type="spellEnd"/>
+      <w:r>
+        <w:rPr>
+          <w:sz w:val="32"/>
+          <w:szCs w:val="32"/>
+        </w:rPr>
+        <w:t xml:space="preserve"> de faire le git, envoyer le lien sur </w:t>
+      </w:r>
+      <w:proofErr w:type="spellStart"/>
+      <w:r>
+        <w:rPr>
+          <w:sz w:val="32"/>
+          <w:szCs w:val="32"/>
+        </w:rPr>
+        <w:t>moodle</w:t>
+      </w:r>
+      <w:proofErr w:type="spellEnd"/>
+      <w:r>
+        <w:rPr>
+          <w:sz w:val="32"/>
+          <w:szCs w:val="32"/>
+        </w:rPr>
+        <w:t xml:space="preserve"> et commencer </w:t>
+      </w:r>
+      <w:proofErr w:type="spellStart"/>
+      <w:r>
+        <w:rPr>
+          <w:sz w:val="32"/>
+          <w:szCs w:val="32"/>
+        </w:rPr>
+        <w:t>a</w:t>
+      </w:r>
+      <w:proofErr w:type="spellEnd"/>
+      <w:r>
+        <w:rPr>
+          <w:sz w:val="32"/>
+          <w:szCs w:val="32"/>
+        </w:rPr>
+        <w:t xml:space="preserve"> </w:t>
+      </w:r>
+      <w:proofErr w:type="spellStart"/>
+      <w:r>
+        <w:rPr>
+          <w:sz w:val="32"/>
+          <w:szCs w:val="32"/>
+        </w:rPr>
+        <w:t>ecire</w:t>
+      </w:r>
+      <w:proofErr w:type="spellEnd"/>
+      <w:r>
+        <w:rPr>
+          <w:sz w:val="32"/>
+          <w:szCs w:val="32"/>
+        </w:rPr>
+        <w:t xml:space="preserve"> le journal de dev, quand j’aurai tout fini je vais surement noter les points que je veux faire revenir sur mon site et/ou rédiger le read.me . </w:t>
+      </w:r>
+    </w:p>
+    <w:p>
+      <w:pPr>
+        <w:rPr>
+          <w:sz w:val="32"/>
+          <w:szCs w:val="32"/>
+        </w:rPr>
+      </w:pPr>
+      <w:r>
+        <w:rPr>
+          <w:sz w:val="32"/>
+          <w:szCs w:val="32"/>
+        </w:rPr>
+        <w:t xml:space="preserve">Ensuite je m’attaquerai certainement au commencement de la page web, j’ai </w:t>
+      </w:r>
+      <w:proofErr w:type="spellStart"/>
+      <w:r>
+        <w:rPr>
+          <w:sz w:val="32"/>
+          <w:szCs w:val="32"/>
+        </w:rPr>
+        <w:t>prevu</w:t>
+      </w:r>
+      <w:proofErr w:type="spellEnd"/>
+      <w:r>
+        <w:rPr>
+          <w:sz w:val="32"/>
+          <w:szCs w:val="32"/>
+        </w:rPr>
+        <w:t xml:space="preserve"> de faire ça toute la journée, peut être me renseigner d’avantage sur mon API etc...</w:t>
       </w:r>
     </w:p>
     <w:p>
@@ -290,7 +370,103 @@
           <w:sz w:val="32"/>
           <w:szCs w:val="32"/>
         </w:rPr>
-        <w:t>J’ai fais tout les nécessaire « git, le lien moodle etc.. » Et j’ai regarder des videos sur les templates en go mais j’ai encore du mal avec ça.</w:t>
+        <w:t xml:space="preserve">J’ai </w:t>
+      </w:r>
+      <w:proofErr w:type="spellStart"/>
+      <w:r>
+        <w:rPr>
+          <w:sz w:val="32"/>
+          <w:szCs w:val="32"/>
+        </w:rPr>
+        <w:t>fais</w:t>
+      </w:r>
+      <w:proofErr w:type="spellEnd"/>
+      <w:r>
+        <w:rPr>
+          <w:sz w:val="32"/>
+          <w:szCs w:val="32"/>
+        </w:rPr>
+        <w:t xml:space="preserve"> </w:t>
+      </w:r>
+      <w:proofErr w:type="spellStart"/>
+      <w:r>
+        <w:rPr>
+          <w:sz w:val="32"/>
+          <w:szCs w:val="32"/>
+        </w:rPr>
+        <w:t>tout</w:t>
+      </w:r>
+      <w:proofErr w:type="spellEnd"/>
+      <w:r>
+        <w:rPr>
+          <w:sz w:val="32"/>
+          <w:szCs w:val="32"/>
+        </w:rPr>
+        <w:t xml:space="preserve"> les nécessaire « git, le lien </w:t>
+      </w:r>
+      <w:proofErr w:type="spellStart"/>
+      <w:r>
+        <w:rPr>
+          <w:sz w:val="32"/>
+          <w:szCs w:val="32"/>
+        </w:rPr>
+        <w:t>moodle</w:t>
+      </w:r>
+      <w:proofErr w:type="spellEnd"/>
+      <w:r>
+        <w:rPr>
+          <w:sz w:val="32"/>
+          <w:szCs w:val="32"/>
+        </w:rPr>
+        <w:t xml:space="preserve"> etc.. » Et j’ai </w:t>
+      </w:r>
+      <w:proofErr w:type="spellStart"/>
+      <w:r>
+        <w:rPr>
+          <w:sz w:val="32"/>
+          <w:szCs w:val="32"/>
+        </w:rPr>
+        <w:t>regarder</w:t>
+      </w:r>
+      <w:proofErr w:type="spellEnd"/>
+      <w:r>
+        <w:rPr>
+          <w:sz w:val="32"/>
+          <w:szCs w:val="32"/>
+        </w:rPr>
+        <w:t xml:space="preserve"> des </w:t>
+      </w:r>
+      <w:proofErr w:type="spellStart"/>
+      <w:r>
+        <w:rPr>
+          <w:sz w:val="32"/>
+          <w:szCs w:val="32"/>
+        </w:rPr>
+        <w:t>videos</w:t>
+      </w:r>
+      <w:proofErr w:type="spellEnd"/>
+      <w:r>
+        <w:rPr>
+          <w:sz w:val="32"/>
+          <w:szCs w:val="32"/>
+        </w:rPr>
+        <w:t xml:space="preserve"> sur les </w:t>
+      </w:r>
+      <w:proofErr w:type="spellStart"/>
+      <w:r>
+        <w:rPr>
+          <w:sz w:val="32"/>
+          <w:szCs w:val="32"/>
+        </w:rPr>
+        <w:t>templates</w:t>
+      </w:r>
+      <w:proofErr w:type="spellEnd"/>
+      <w:r>
+        <w:rPr>
+          <w:sz w:val="32"/>
+          <w:szCs w:val="32"/>
+        </w:rPr>
+        <w:t xml:space="preserve"> en go mais j’ai encore du mal avec ça.</w:t>
       </w:r>
     </w:p>
     <w:p>
@@ -336,7 +512,23 @@
           <w:sz w:val="32"/>
           <w:szCs w:val="32"/>
         </w:rPr>
-        <w:t>Cette aprem je vais donc commencer ce que j’ai pas fait ce matin, donc au minimum rédiger mon read.me et relever les points que je voudrais mettre sur mon site. C’est le minimum et même si je push rien sur git faire ça me suffira je pense.</w:t>
+        <w:t xml:space="preserve">Cette </w:t>
+      </w:r>
+      <w:proofErr w:type="spellStart"/>
+      <w:r>
+        <w:rPr>
+          <w:sz w:val="32"/>
+          <w:szCs w:val="32"/>
+        </w:rPr>
+        <w:t>aprem</w:t>
+      </w:r>
+      <w:proofErr w:type="spellEnd"/>
+      <w:r>
+        <w:rPr>
+          <w:sz w:val="32"/>
+          <w:szCs w:val="32"/>
+        </w:rPr>
+        <w:t xml:space="preserve"> je vais donc commencer ce que j’ai pas fait ce matin, donc au minimum rédiger mon read.me et relever les points que je voudrais mettre sur mon site. C’est le minimum et même si je push rien sur git faire ça me suffira je pense.</w:t>
       </w:r>
     </w:p>
     <w:p>
@@ -382,60 +574,172 @@
           <w:sz w:val="32"/>
           <w:szCs w:val="32"/>
         </w:rPr>
-        <w:t xml:space="preserve">J’avais pas envie de bosser aujourd’hui mais je me suis dit qu’il fallait quand même que j’avance sur quelque chose donc j’ai attaquer le html/css </w:t>
-      </w:r>
-    </w:p>
-    <w:p>
-      <w:pPr>
-        <w:rPr>
-          <w:sz w:val="32"/>
-          <w:szCs w:val="32"/>
-        </w:rPr>
-      </w:pPr>
-    </w:p>
-    <w:p>
-      <w:pPr>
-        <w:rPr>
-          <w:sz w:val="32"/>
-          <w:szCs w:val="32"/>
-        </w:rPr>
-      </w:pPr>
-      <w:r>
-        <w:rPr>
-          <w:sz w:val="32"/>
-          <w:szCs w:val="32"/>
-        </w:rPr>
-        <w:t xml:space="preserve">J’ai chercher des palettes de couleurs qui pourrai aller bien mais pour l’instant je n’ai pas assez de contenu pour voir si ça rend bien ou non </w:t>
-      </w:r>
-    </w:p>
-    <w:p>
-      <w:pPr>
-        <w:rPr>
-          <w:sz w:val="32"/>
-          <w:szCs w:val="32"/>
-        </w:rPr>
-      </w:pPr>
-      <w:r>
-        <w:rPr>
-          <w:sz w:val="32"/>
-          <w:szCs w:val="32"/>
-        </w:rPr>
-        <w:t xml:space="preserve">J’ai commencer a faire un box ou je mettrai le résumer de mon projet dedans avec surement le lien de l’api etc </w:t>
-      </w:r>
-    </w:p>
-    <w:p>
-      <w:pPr>
-        <w:rPr>
-          <w:sz w:val="32"/>
-          <w:szCs w:val="32"/>
-        </w:rPr>
-      </w:pPr>
-      <w:r>
-        <w:rPr>
-          <w:sz w:val="32"/>
-          <w:szCs w:val="32"/>
-        </w:rPr>
-        <w:t>Et voila je crois que c’est tout pour l’instant</w:t>
+        <w:t xml:space="preserve">J’avais pas envie de bosser aujourd’hui mais je me suis dit qu’il fallait quand même que j’avance sur quelque chose donc j’ai </w:t>
+      </w:r>
+      <w:proofErr w:type="spellStart"/>
+      <w:r>
+        <w:rPr>
+          <w:sz w:val="32"/>
+          <w:szCs w:val="32"/>
+        </w:rPr>
+        <w:t>attaquer</w:t>
+      </w:r>
+      <w:proofErr w:type="spellEnd"/>
+      <w:r>
+        <w:rPr>
+          <w:sz w:val="32"/>
+          <w:szCs w:val="32"/>
+        </w:rPr>
+        <w:t xml:space="preserve"> le html/</w:t>
+      </w:r>
+      <w:proofErr w:type="spellStart"/>
+      <w:r>
+        <w:rPr>
+          <w:sz w:val="32"/>
+          <w:szCs w:val="32"/>
+        </w:rPr>
+        <w:t>css</w:t>
+      </w:r>
+      <w:proofErr w:type="spellEnd"/>
+      <w:r>
+        <w:rPr>
+          <w:sz w:val="32"/>
+          <w:szCs w:val="32"/>
+        </w:rPr>
+        <w:t xml:space="preserve"> </w:t>
+      </w:r>
+    </w:p>
+    <w:p>
+      <w:pPr>
+        <w:rPr>
+          <w:sz w:val="32"/>
+          <w:szCs w:val="32"/>
+        </w:rPr>
+      </w:pPr>
+    </w:p>
+    <w:p>
+      <w:pPr>
+        <w:rPr>
+          <w:sz w:val="32"/>
+          <w:szCs w:val="32"/>
+        </w:rPr>
+      </w:pPr>
+      <w:r>
+        <w:rPr>
+          <w:sz w:val="32"/>
+          <w:szCs w:val="32"/>
+        </w:rPr>
+        <w:t xml:space="preserve">J’ai </w:t>
+      </w:r>
+      <w:proofErr w:type="spellStart"/>
+      <w:r>
+        <w:rPr>
+          <w:sz w:val="32"/>
+          <w:szCs w:val="32"/>
+        </w:rPr>
+        <w:t>chercher</w:t>
+      </w:r>
+      <w:proofErr w:type="spellEnd"/>
+      <w:r>
+        <w:rPr>
+          <w:sz w:val="32"/>
+          <w:szCs w:val="32"/>
+        </w:rPr>
+        <w:t xml:space="preserve"> des palettes de couleurs qui pourrai aller bien mais pour l’instant je n’ai pas assez de contenu pour voir si ça rend bien ou non </w:t>
+      </w:r>
+    </w:p>
+    <w:p>
+      <w:pPr>
+        <w:rPr>
+          <w:sz w:val="32"/>
+          <w:szCs w:val="32"/>
+        </w:rPr>
+      </w:pPr>
+      <w:r>
+        <w:rPr>
+          <w:sz w:val="32"/>
+          <w:szCs w:val="32"/>
+        </w:rPr>
+        <w:t xml:space="preserve">J’ai </w:t>
+      </w:r>
+      <w:proofErr w:type="spellStart"/>
+      <w:r>
+        <w:rPr>
+          <w:sz w:val="32"/>
+          <w:szCs w:val="32"/>
+        </w:rPr>
+        <w:t>commencer</w:t>
+      </w:r>
+      <w:proofErr w:type="spellEnd"/>
+      <w:r>
+        <w:rPr>
+          <w:sz w:val="32"/>
+          <w:szCs w:val="32"/>
+        </w:rPr>
+        <w:t xml:space="preserve"> </w:t>
+      </w:r>
+      <w:proofErr w:type="spellStart"/>
+      <w:r>
+        <w:rPr>
+          <w:sz w:val="32"/>
+          <w:szCs w:val="32"/>
+        </w:rPr>
+        <w:t>a</w:t>
+      </w:r>
+      <w:proofErr w:type="spellEnd"/>
+      <w:r>
+        <w:rPr>
+          <w:sz w:val="32"/>
+          <w:szCs w:val="32"/>
+        </w:rPr>
+        <w:t xml:space="preserve"> faire un box ou je mettrai le résumer de mon projet dedans avec surement le lien de l’api </w:t>
+      </w:r>
+      <w:proofErr w:type="spellStart"/>
+      <w:r>
+        <w:rPr>
+          <w:sz w:val="32"/>
+          <w:szCs w:val="32"/>
+        </w:rPr>
+        <w:t>etc</w:t>
+      </w:r>
+      <w:proofErr w:type="spellEnd"/>
+      <w:r>
+        <w:rPr>
+          <w:sz w:val="32"/>
+          <w:szCs w:val="32"/>
+        </w:rPr>
+        <w:t xml:space="preserve"> </w:t>
+      </w:r>
+    </w:p>
+    <w:p>
+      <w:pPr>
+        <w:rPr>
+          <w:sz w:val="32"/>
+          <w:szCs w:val="32"/>
+        </w:rPr>
+      </w:pPr>
+      <w:r>
+        <w:rPr>
+          <w:sz w:val="32"/>
+          <w:szCs w:val="32"/>
+        </w:rPr>
+        <w:t xml:space="preserve">Et </w:t>
+      </w:r>
+      <w:proofErr w:type="spellStart"/>
+      <w:r>
+        <w:rPr>
+          <w:sz w:val="32"/>
+          <w:szCs w:val="32"/>
+        </w:rPr>
+        <w:t>voila</w:t>
+      </w:r>
+      <w:proofErr w:type="spellEnd"/>
+      <w:r>
+        <w:rPr>
+          <w:sz w:val="32"/>
+          <w:szCs w:val="32"/>
+        </w:rPr>
+        <w:t xml:space="preserve"> je crois que c’est tout pour l’instant</w:t>
       </w:r>
     </w:p>
     <w:p>
@@ -466,6 +770,269 @@
           <w:szCs w:val="32"/>
         </w:rPr>
         <w:lastRenderedPageBreak/>
+        <w:t>Jour 3 : 13/03/2023, de 8h30 à 1</w:t>
+      </w:r>
+      <w:r>
+        <w:rPr>
+          <w:sz w:val="32"/>
+          <w:szCs w:val="32"/>
+        </w:rPr>
+        <w:t>7</w:t>
+      </w:r>
+      <w:r>
+        <w:rPr>
+          <w:sz w:val="32"/>
+          <w:szCs w:val="32"/>
+        </w:rPr>
+        <w:t>h</w:t>
+      </w:r>
+      <w:r>
+        <w:rPr>
+          <w:sz w:val="32"/>
+          <w:szCs w:val="32"/>
+        </w:rPr>
+        <w:t xml:space="preserve">45 </w:t>
+      </w:r>
+    </w:p>
+    <w:p>
+      <w:pPr>
+        <w:rPr>
+          <w:sz w:val="32"/>
+          <w:szCs w:val="32"/>
+        </w:rPr>
+      </w:pPr>
+      <w:r>
+        <w:rPr>
+          <w:sz w:val="32"/>
+          <w:szCs w:val="32"/>
+        </w:rPr>
+        <w:t>J</w:t>
+      </w:r>
+      <w:r>
+        <w:rPr>
+          <w:sz w:val="32"/>
+          <w:szCs w:val="32"/>
+        </w:rPr>
+        <w:t xml:space="preserve">’ai </w:t>
+      </w:r>
+      <w:proofErr w:type="spellStart"/>
+      <w:r>
+        <w:rPr>
+          <w:sz w:val="32"/>
+          <w:szCs w:val="32"/>
+        </w:rPr>
+        <w:t>avancer</w:t>
+      </w:r>
+      <w:proofErr w:type="spellEnd"/>
+      <w:r>
+        <w:rPr>
+          <w:sz w:val="32"/>
+          <w:szCs w:val="32"/>
+        </w:rPr>
+        <w:t xml:space="preserve"> sur l’html et le </w:t>
+      </w:r>
+      <w:proofErr w:type="spellStart"/>
+      <w:r>
+        <w:rPr>
+          <w:sz w:val="32"/>
+          <w:szCs w:val="32"/>
+        </w:rPr>
+        <w:t>css</w:t>
+      </w:r>
+      <w:proofErr w:type="spellEnd"/>
+      <w:r>
+        <w:rPr>
+          <w:sz w:val="32"/>
+          <w:szCs w:val="32"/>
+        </w:rPr>
+        <w:t>, mais je vais commencer le server en go sinon je vais être en retard.</w:t>
+      </w:r>
+    </w:p>
+    <w:p>
+      <w:pPr>
+        <w:rPr>
+          <w:sz w:val="32"/>
+          <w:szCs w:val="32"/>
+        </w:rPr>
+      </w:pPr>
+      <w:r>
+        <w:rPr>
+          <w:sz w:val="32"/>
+          <w:szCs w:val="32"/>
+        </w:rPr>
+        <w:t xml:space="preserve">Du coup je vais surement chercher des trucs sur </w:t>
+      </w:r>
+      <w:proofErr w:type="spellStart"/>
+      <w:r>
+        <w:rPr>
+          <w:sz w:val="32"/>
+          <w:szCs w:val="32"/>
+        </w:rPr>
+        <w:t>youtube</w:t>
+      </w:r>
+      <w:proofErr w:type="spellEnd"/>
+      <w:r>
+        <w:rPr>
+          <w:sz w:val="32"/>
+          <w:szCs w:val="32"/>
+        </w:rPr>
+        <w:t xml:space="preserve"> pour me rappeler les </w:t>
+      </w:r>
+      <w:proofErr w:type="spellStart"/>
+      <w:r>
+        <w:rPr>
+          <w:sz w:val="32"/>
+          <w:szCs w:val="32"/>
+        </w:rPr>
+        <w:t>templates</w:t>
+      </w:r>
+      <w:proofErr w:type="spellEnd"/>
+      <w:r>
+        <w:rPr>
+          <w:sz w:val="32"/>
+          <w:szCs w:val="32"/>
+        </w:rPr>
+        <w:t xml:space="preserve"> etc.</w:t>
+      </w:r>
+    </w:p>
+    <w:p>
+      <w:pPr>
+        <w:rPr>
+          <w:sz w:val="32"/>
+          <w:szCs w:val="32"/>
+        </w:rPr>
+      </w:pPr>
+    </w:p>
+    <w:p>
+      <w:pPr>
+        <w:rPr>
+          <w:sz w:val="32"/>
+          <w:szCs w:val="32"/>
+        </w:rPr>
+      </w:pPr>
+    </w:p>
+    <w:p>
+      <w:pPr>
+        <w:rPr>
+          <w:sz w:val="32"/>
+          <w:szCs w:val="32"/>
+        </w:rPr>
+      </w:pPr>
+      <w:proofErr w:type="spellStart"/>
+      <w:r>
+        <w:rPr>
+          <w:sz w:val="32"/>
+          <w:szCs w:val="32"/>
+        </w:rPr>
+        <w:t>Resultat</w:t>
+      </w:r>
+      <w:proofErr w:type="spellEnd"/>
+      <w:r>
+        <w:rPr>
+          <w:sz w:val="32"/>
+          <w:szCs w:val="32"/>
+        </w:rPr>
+        <w:t xml:space="preserve"> de l’</w:t>
+      </w:r>
+      <w:proofErr w:type="spellStart"/>
+      <w:r>
+        <w:rPr>
+          <w:sz w:val="32"/>
+          <w:szCs w:val="32"/>
+        </w:rPr>
+        <w:t>aprem</w:t>
+      </w:r>
+      <w:proofErr w:type="spellEnd"/>
+      <w:r>
+        <w:rPr>
+          <w:sz w:val="32"/>
+          <w:szCs w:val="32"/>
+        </w:rPr>
+        <w:t xml:space="preserve">, j’ai réussit a lier mon html a mon go petit </w:t>
+      </w:r>
+      <w:proofErr w:type="spellStart"/>
+      <w:r>
+        <w:rPr>
+          <w:sz w:val="32"/>
+          <w:szCs w:val="32"/>
+        </w:rPr>
+        <w:t>probleme</w:t>
+      </w:r>
+      <w:proofErr w:type="spellEnd"/>
+      <w:r>
+        <w:rPr>
+          <w:sz w:val="32"/>
+          <w:szCs w:val="32"/>
+        </w:rPr>
+        <w:t xml:space="preserve"> au début il ne prenais pas le </w:t>
+      </w:r>
+      <w:proofErr w:type="spellStart"/>
+      <w:r>
+        <w:rPr>
+          <w:sz w:val="32"/>
+          <w:szCs w:val="32"/>
+        </w:rPr>
+        <w:t>css</w:t>
+      </w:r>
+      <w:proofErr w:type="spellEnd"/>
+      <w:r>
+        <w:rPr>
+          <w:sz w:val="32"/>
+          <w:szCs w:val="32"/>
+        </w:rPr>
+        <w:t xml:space="preserve"> et maintenant si </w:t>
+      </w:r>
+    </w:p>
+    <w:p>
+      <w:pPr>
+        <w:rPr>
+          <w:sz w:val="32"/>
+          <w:szCs w:val="32"/>
+        </w:rPr>
+      </w:pPr>
+      <w:r>
+        <w:rPr>
+          <w:sz w:val="32"/>
+          <w:szCs w:val="32"/>
+        </w:rPr>
+        <w:t>Et deuxième trucs maintenant il manque mes images et mon autres pages donc faut que je change ça</w:t>
+      </w:r>
+    </w:p>
+    <w:p>
+      <w:pPr>
+        <w:rPr>
+          <w:sz w:val="32"/>
+          <w:szCs w:val="32"/>
+        </w:rPr>
+      </w:pPr>
+      <w:r>
+        <w:rPr>
+          <w:sz w:val="32"/>
+          <w:szCs w:val="32"/>
+        </w:rPr>
+        <w:br w:type="page"/>
+      </w:r>
+    </w:p>
+    <w:p>
+      <w:pPr>
+        <w:rPr>
+          <w:sz w:val="32"/>
+          <w:szCs w:val="32"/>
+        </w:rPr>
+      </w:pPr>
+      <w:r>
+        <w:rPr>
+          <w:sz w:val="32"/>
+          <w:szCs w:val="32"/>
+        </w:rPr>
+        <w:lastRenderedPageBreak/>
+        <w:t xml:space="preserve"> </w:t>
+      </w:r>
+      <w:r>
+        <w:rPr>
+          <w:sz w:val="32"/>
+          <w:szCs w:val="32"/>
+        </w:rPr>
         <w:t xml:space="preserve">Jour </w:t>
       </w:r>
       <w:r>
@@ -473,7 +1040,7 @@
           <w:sz w:val="32"/>
           <w:szCs w:val="32"/>
         </w:rPr>
-        <w:t>3</w:t>
+        <w:t>4</w:t>
       </w:r>
       <w:r>
         <w:rPr>
@@ -487,21 +1054,21 @@
           <w:sz w:val="32"/>
           <w:szCs w:val="32"/>
         </w:rPr>
-        <w:t>3</w:t>
-      </w:r>
-      <w:r>
-        <w:rPr>
-          <w:sz w:val="32"/>
-          <w:szCs w:val="32"/>
-        </w:rPr>
-        <w:t>/03/2023, de 8h30 à 1</w:t>
-      </w:r>
-      <w:r>
-        <w:rPr>
-          <w:sz w:val="32"/>
-          <w:szCs w:val="32"/>
-        </w:rPr>
-        <w:t>2</w:t>
+        <w:t>4</w:t>
+      </w:r>
+      <w:r>
+        <w:rPr>
+          <w:sz w:val="32"/>
+          <w:szCs w:val="32"/>
+        </w:rPr>
+        <w:t>/03/2023, de</w:t>
+      </w:r>
+      <w:r>
+        <w:rPr>
+          <w:sz w:val="32"/>
+          <w:szCs w:val="32"/>
+        </w:rPr>
+        <w:t xml:space="preserve"> 12</w:t>
       </w:r>
       <w:r>
         <w:rPr>
@@ -515,37 +1082,83 @@
           <w:sz w:val="32"/>
           <w:szCs w:val="32"/>
         </w:rPr>
-        <w:t>30</w:t>
-      </w:r>
-    </w:p>
-    <w:p>
-      <w:pPr>
-        <w:rPr>
-          <w:sz w:val="32"/>
-          <w:szCs w:val="32"/>
-        </w:rPr>
-      </w:pPr>
-      <w:r>
-        <w:rPr>
-          <w:sz w:val="32"/>
-          <w:szCs w:val="32"/>
-        </w:rPr>
-        <w:t>J’ai avancer sur l’html et le css, mais je vais commencer le server en go sinon je vais être en retard.</w:t>
-      </w:r>
-    </w:p>
-    <w:p>
-      <w:pPr>
-        <w:rPr>
-          <w:sz w:val="40"/>
-          <w:szCs w:val="40"/>
-        </w:rPr>
-      </w:pPr>
-      <w:r>
-        <w:rPr>
-          <w:sz w:val="32"/>
-          <w:szCs w:val="32"/>
-        </w:rPr>
-        <w:t>Du coup je vais surement chercher des trucs sur youtube pour me rappeler les templates etc.</w:t>
+        <w:t>45</w:t>
+      </w:r>
+      <w:r>
+        <w:rPr>
+          <w:sz w:val="32"/>
+          <w:szCs w:val="32"/>
+        </w:rPr>
+        <w:t xml:space="preserve"> à </w:t>
+      </w:r>
+      <w:r>
+        <w:rPr>
+          <w:sz w:val="32"/>
+          <w:szCs w:val="32"/>
+        </w:rPr>
+        <w:t>17h45</w:t>
+      </w:r>
+    </w:p>
+    <w:p>
+      <w:pPr>
+        <w:rPr>
+          <w:sz w:val="32"/>
+          <w:szCs w:val="32"/>
+        </w:rPr>
+      </w:pPr>
+      <w:r>
+        <w:rPr>
+          <w:sz w:val="32"/>
+          <w:szCs w:val="32"/>
+        </w:rPr>
+        <w:t xml:space="preserve">Bon du coup, le </w:t>
+      </w:r>
+      <w:proofErr w:type="spellStart"/>
+      <w:r>
+        <w:rPr>
+          <w:sz w:val="32"/>
+          <w:szCs w:val="32"/>
+        </w:rPr>
+        <w:t>css</w:t>
+      </w:r>
+      <w:proofErr w:type="spellEnd"/>
+      <w:r>
+        <w:rPr>
+          <w:sz w:val="32"/>
+          <w:szCs w:val="32"/>
+        </w:rPr>
+        <w:t xml:space="preserve"> de ma page n’est pas trouvable et je sais pas pourquoi </w:t>
+      </w:r>
+    </w:p>
+    <w:p>
+      <w:pPr>
+        <w:rPr>
+          <w:sz w:val="32"/>
+          <w:szCs w:val="32"/>
+        </w:rPr>
+      </w:pPr>
+      <w:r>
+        <w:rPr>
+          <w:sz w:val="32"/>
+          <w:szCs w:val="32"/>
+        </w:rPr>
+        <w:t xml:space="preserve">Je commence a en avoir marre du coup je pense que je vais faire le plus simple et continuer le html </w:t>
+      </w:r>
+      <w:proofErr w:type="spellStart"/>
+      <w:r>
+        <w:rPr>
+          <w:sz w:val="32"/>
+          <w:szCs w:val="32"/>
+        </w:rPr>
+        <w:t>css</w:t>
+      </w:r>
+      <w:proofErr w:type="spellEnd"/>
+      <w:r>
+        <w:rPr>
+          <w:sz w:val="32"/>
+          <w:szCs w:val="32"/>
+        </w:rPr>
+        <w:t xml:space="preserve">, a la limite faire le responsive parce que je sais pas c’est plus simple </w:t>
       </w:r>
     </w:p>
     <w:sectPr>
@@ -956,7 +1569,7 @@
   <w:style w:type="paragraph" w:default="1" w:styleId="Normal">
     <w:name w:val="Normal"/>
     <w:qFormat/>
-    <w:rsid w:val="00A67D48"/>
+    <w:rsid w:val="003806B7"/>
   </w:style>
   <w:style w:type="character" w:default="1" w:styleId="Policepardfaut">
     <w:name w:val="Default Paragraph Font"/>

</xml_diff>

<commit_message>
Changement colorimetrique, ajout page request, update J2D
</commit_message>
<xml_diff>
--- a/Journal_2_Dev/Journal_De_Dev.docx
+++ b/Journal_2_Dev/Journal_De_Dev.docx
@@ -229,102 +229,22 @@
           <w:sz w:val="32"/>
           <w:szCs w:val="32"/>
         </w:rPr>
-        <w:t xml:space="preserve">Pour ce matin j’ai </w:t>
-      </w:r>
-      <w:proofErr w:type="spellStart"/>
-      <w:r>
-        <w:rPr>
-          <w:sz w:val="32"/>
-          <w:szCs w:val="32"/>
-        </w:rPr>
-        <w:t>prevu</w:t>
-      </w:r>
-      <w:proofErr w:type="spellEnd"/>
-      <w:r>
-        <w:rPr>
-          <w:sz w:val="32"/>
-          <w:szCs w:val="32"/>
-        </w:rPr>
-        <w:t xml:space="preserve"> de faire le git, envoyer le lien sur </w:t>
-      </w:r>
-      <w:proofErr w:type="spellStart"/>
-      <w:r>
-        <w:rPr>
-          <w:sz w:val="32"/>
-          <w:szCs w:val="32"/>
-        </w:rPr>
-        <w:t>moodle</w:t>
-      </w:r>
-      <w:proofErr w:type="spellEnd"/>
-      <w:r>
-        <w:rPr>
-          <w:sz w:val="32"/>
-          <w:szCs w:val="32"/>
-        </w:rPr>
-        <w:t xml:space="preserve"> et commencer </w:t>
-      </w:r>
-      <w:proofErr w:type="spellStart"/>
-      <w:r>
-        <w:rPr>
-          <w:sz w:val="32"/>
-          <w:szCs w:val="32"/>
-        </w:rPr>
-        <w:t>a</w:t>
-      </w:r>
-      <w:proofErr w:type="spellEnd"/>
-      <w:r>
-        <w:rPr>
-          <w:sz w:val="32"/>
-          <w:szCs w:val="32"/>
-        </w:rPr>
-        <w:t xml:space="preserve"> </w:t>
-      </w:r>
-      <w:proofErr w:type="spellStart"/>
-      <w:r>
-        <w:rPr>
-          <w:sz w:val="32"/>
-          <w:szCs w:val="32"/>
-        </w:rPr>
-        <w:t>ecire</w:t>
-      </w:r>
-      <w:proofErr w:type="spellEnd"/>
-      <w:r>
-        <w:rPr>
-          <w:sz w:val="32"/>
-          <w:szCs w:val="32"/>
-        </w:rPr>
-        <w:t xml:space="preserve"> le journal de dev, quand j’aurai tout fini je vais surement noter les points que je veux faire revenir sur mon site et/ou rédiger le read.me . </w:t>
-      </w:r>
-    </w:p>
-    <w:p>
-      <w:pPr>
-        <w:rPr>
-          <w:sz w:val="32"/>
-          <w:szCs w:val="32"/>
-        </w:rPr>
-      </w:pPr>
-      <w:r>
-        <w:rPr>
-          <w:sz w:val="32"/>
-          <w:szCs w:val="32"/>
-        </w:rPr>
-        <w:t xml:space="preserve">Ensuite je m’attaquerai certainement au commencement de la page web, j’ai </w:t>
-      </w:r>
-      <w:proofErr w:type="spellStart"/>
-      <w:r>
-        <w:rPr>
-          <w:sz w:val="32"/>
-          <w:szCs w:val="32"/>
-        </w:rPr>
-        <w:t>prevu</w:t>
-      </w:r>
-      <w:proofErr w:type="spellEnd"/>
-      <w:r>
-        <w:rPr>
-          <w:sz w:val="32"/>
-          <w:szCs w:val="32"/>
-        </w:rPr>
-        <w:t xml:space="preserve"> de faire ça toute la journée, peut être me renseigner d’avantage sur mon API etc...</w:t>
+        <w:t xml:space="preserve">Pour ce matin j’ai prevu de faire le git, envoyer le lien sur moodle et commencer a ecire le journal de dev, quand j’aurai tout fini je vais surement noter les points que je veux faire revenir sur mon site et/ou rédiger le read.me . </w:t>
+      </w:r>
+    </w:p>
+    <w:p>
+      <w:pPr>
+        <w:rPr>
+          <w:sz w:val="32"/>
+          <w:szCs w:val="32"/>
+        </w:rPr>
+      </w:pPr>
+      <w:r>
+        <w:rPr>
+          <w:sz w:val="32"/>
+          <w:szCs w:val="32"/>
+        </w:rPr>
+        <w:t>Ensuite je m’attaquerai certainement au commencement de la page web, j’ai prevu de faire ça toute la journée, peut être me renseigner d’avantage sur mon API etc...</w:t>
       </w:r>
     </w:p>
     <w:p>
@@ -370,103 +290,7 @@
           <w:sz w:val="32"/>
           <w:szCs w:val="32"/>
         </w:rPr>
-        <w:t xml:space="preserve">J’ai </w:t>
-      </w:r>
-      <w:proofErr w:type="spellStart"/>
-      <w:r>
-        <w:rPr>
-          <w:sz w:val="32"/>
-          <w:szCs w:val="32"/>
-        </w:rPr>
-        <w:t>fais</w:t>
-      </w:r>
-      <w:proofErr w:type="spellEnd"/>
-      <w:r>
-        <w:rPr>
-          <w:sz w:val="32"/>
-          <w:szCs w:val="32"/>
-        </w:rPr>
-        <w:t xml:space="preserve"> </w:t>
-      </w:r>
-      <w:proofErr w:type="spellStart"/>
-      <w:r>
-        <w:rPr>
-          <w:sz w:val="32"/>
-          <w:szCs w:val="32"/>
-        </w:rPr>
-        <w:t>tout</w:t>
-      </w:r>
-      <w:proofErr w:type="spellEnd"/>
-      <w:r>
-        <w:rPr>
-          <w:sz w:val="32"/>
-          <w:szCs w:val="32"/>
-        </w:rPr>
-        <w:t xml:space="preserve"> les nécessaire « git, le lien </w:t>
-      </w:r>
-      <w:proofErr w:type="spellStart"/>
-      <w:r>
-        <w:rPr>
-          <w:sz w:val="32"/>
-          <w:szCs w:val="32"/>
-        </w:rPr>
-        <w:t>moodle</w:t>
-      </w:r>
-      <w:proofErr w:type="spellEnd"/>
-      <w:r>
-        <w:rPr>
-          <w:sz w:val="32"/>
-          <w:szCs w:val="32"/>
-        </w:rPr>
-        <w:t xml:space="preserve"> etc.. » Et j’ai </w:t>
-      </w:r>
-      <w:proofErr w:type="spellStart"/>
-      <w:r>
-        <w:rPr>
-          <w:sz w:val="32"/>
-          <w:szCs w:val="32"/>
-        </w:rPr>
-        <w:t>regarder</w:t>
-      </w:r>
-      <w:proofErr w:type="spellEnd"/>
-      <w:r>
-        <w:rPr>
-          <w:sz w:val="32"/>
-          <w:szCs w:val="32"/>
-        </w:rPr>
-        <w:t xml:space="preserve"> des </w:t>
-      </w:r>
-      <w:proofErr w:type="spellStart"/>
-      <w:r>
-        <w:rPr>
-          <w:sz w:val="32"/>
-          <w:szCs w:val="32"/>
-        </w:rPr>
-        <w:t>videos</w:t>
-      </w:r>
-      <w:proofErr w:type="spellEnd"/>
-      <w:r>
-        <w:rPr>
-          <w:sz w:val="32"/>
-          <w:szCs w:val="32"/>
-        </w:rPr>
-        <w:t xml:space="preserve"> sur les </w:t>
-      </w:r>
-      <w:proofErr w:type="spellStart"/>
-      <w:r>
-        <w:rPr>
-          <w:sz w:val="32"/>
-          <w:szCs w:val="32"/>
-        </w:rPr>
-        <w:t>templates</w:t>
-      </w:r>
-      <w:proofErr w:type="spellEnd"/>
-      <w:r>
-        <w:rPr>
-          <w:sz w:val="32"/>
-          <w:szCs w:val="32"/>
-        </w:rPr>
-        <w:t xml:space="preserve"> en go mais j’ai encore du mal avec ça.</w:t>
+        <w:t>J’ai fais tout les nécessaire « git, le lien moodle etc.. » Et j’ai regarder des videos sur les templates en go mais j’ai encore du mal avec ça.</w:t>
       </w:r>
     </w:p>
     <w:p>
@@ -512,23 +336,7 @@
           <w:sz w:val="32"/>
           <w:szCs w:val="32"/>
         </w:rPr>
-        <w:t xml:space="preserve">Cette </w:t>
-      </w:r>
-      <w:proofErr w:type="spellStart"/>
-      <w:r>
-        <w:rPr>
-          <w:sz w:val="32"/>
-          <w:szCs w:val="32"/>
-        </w:rPr>
-        <w:t>aprem</w:t>
-      </w:r>
-      <w:proofErr w:type="spellEnd"/>
-      <w:r>
-        <w:rPr>
-          <w:sz w:val="32"/>
-          <w:szCs w:val="32"/>
-        </w:rPr>
-        <w:t xml:space="preserve"> je vais donc commencer ce que j’ai pas fait ce matin, donc au minimum rédiger mon read.me et relever les points que je voudrais mettre sur mon site. C’est le minimum et même si je push rien sur git faire ça me suffira je pense.</w:t>
+        <w:t>Cette aprem je vais donc commencer ce que j’ai pas fait ce matin, donc au minimum rédiger mon read.me et relever les points que je voudrais mettre sur mon site. C’est le minimum et même si je push rien sur git faire ça me suffira je pense.</w:t>
       </w:r>
     </w:p>
     <w:p>
@@ -574,172 +382,60 @@
           <w:sz w:val="32"/>
           <w:szCs w:val="32"/>
         </w:rPr>
-        <w:t xml:space="preserve">J’avais pas envie de bosser aujourd’hui mais je me suis dit qu’il fallait quand même que j’avance sur quelque chose donc j’ai </w:t>
-      </w:r>
-      <w:proofErr w:type="spellStart"/>
-      <w:r>
-        <w:rPr>
-          <w:sz w:val="32"/>
-          <w:szCs w:val="32"/>
-        </w:rPr>
-        <w:t>attaquer</w:t>
-      </w:r>
-      <w:proofErr w:type="spellEnd"/>
-      <w:r>
-        <w:rPr>
-          <w:sz w:val="32"/>
-          <w:szCs w:val="32"/>
-        </w:rPr>
-        <w:t xml:space="preserve"> le html/</w:t>
-      </w:r>
-      <w:proofErr w:type="spellStart"/>
-      <w:r>
-        <w:rPr>
-          <w:sz w:val="32"/>
-          <w:szCs w:val="32"/>
-        </w:rPr>
-        <w:t>css</w:t>
-      </w:r>
-      <w:proofErr w:type="spellEnd"/>
-      <w:r>
-        <w:rPr>
-          <w:sz w:val="32"/>
-          <w:szCs w:val="32"/>
-        </w:rPr>
-        <w:t xml:space="preserve"> </w:t>
-      </w:r>
-    </w:p>
-    <w:p>
-      <w:pPr>
-        <w:rPr>
-          <w:sz w:val="32"/>
-          <w:szCs w:val="32"/>
-        </w:rPr>
-      </w:pPr>
-    </w:p>
-    <w:p>
-      <w:pPr>
-        <w:rPr>
-          <w:sz w:val="32"/>
-          <w:szCs w:val="32"/>
-        </w:rPr>
-      </w:pPr>
-      <w:r>
-        <w:rPr>
-          <w:sz w:val="32"/>
-          <w:szCs w:val="32"/>
-        </w:rPr>
-        <w:t xml:space="preserve">J’ai </w:t>
-      </w:r>
-      <w:proofErr w:type="spellStart"/>
-      <w:r>
-        <w:rPr>
-          <w:sz w:val="32"/>
-          <w:szCs w:val="32"/>
-        </w:rPr>
-        <w:t>chercher</w:t>
-      </w:r>
-      <w:proofErr w:type="spellEnd"/>
-      <w:r>
-        <w:rPr>
-          <w:sz w:val="32"/>
-          <w:szCs w:val="32"/>
-        </w:rPr>
-        <w:t xml:space="preserve"> des palettes de couleurs qui pourrai aller bien mais pour l’instant je n’ai pas assez de contenu pour voir si ça rend bien ou non </w:t>
-      </w:r>
-    </w:p>
-    <w:p>
-      <w:pPr>
-        <w:rPr>
-          <w:sz w:val="32"/>
-          <w:szCs w:val="32"/>
-        </w:rPr>
-      </w:pPr>
-      <w:r>
-        <w:rPr>
-          <w:sz w:val="32"/>
-          <w:szCs w:val="32"/>
-        </w:rPr>
-        <w:t xml:space="preserve">J’ai </w:t>
-      </w:r>
-      <w:proofErr w:type="spellStart"/>
-      <w:r>
-        <w:rPr>
-          <w:sz w:val="32"/>
-          <w:szCs w:val="32"/>
-        </w:rPr>
-        <w:t>commencer</w:t>
-      </w:r>
-      <w:proofErr w:type="spellEnd"/>
-      <w:r>
-        <w:rPr>
-          <w:sz w:val="32"/>
-          <w:szCs w:val="32"/>
-        </w:rPr>
-        <w:t xml:space="preserve"> </w:t>
-      </w:r>
-      <w:proofErr w:type="spellStart"/>
-      <w:r>
-        <w:rPr>
-          <w:sz w:val="32"/>
-          <w:szCs w:val="32"/>
-        </w:rPr>
-        <w:t>a</w:t>
-      </w:r>
-      <w:proofErr w:type="spellEnd"/>
-      <w:r>
-        <w:rPr>
-          <w:sz w:val="32"/>
-          <w:szCs w:val="32"/>
-        </w:rPr>
-        <w:t xml:space="preserve"> faire un box ou je mettrai le résumer de mon projet dedans avec surement le lien de l’api </w:t>
-      </w:r>
-      <w:proofErr w:type="spellStart"/>
-      <w:r>
-        <w:rPr>
-          <w:sz w:val="32"/>
-          <w:szCs w:val="32"/>
-        </w:rPr>
-        <w:t>etc</w:t>
-      </w:r>
-      <w:proofErr w:type="spellEnd"/>
-      <w:r>
-        <w:rPr>
-          <w:sz w:val="32"/>
-          <w:szCs w:val="32"/>
-        </w:rPr>
-        <w:t xml:space="preserve"> </w:t>
-      </w:r>
-    </w:p>
-    <w:p>
-      <w:pPr>
-        <w:rPr>
-          <w:sz w:val="32"/>
-          <w:szCs w:val="32"/>
-        </w:rPr>
-      </w:pPr>
-      <w:r>
-        <w:rPr>
-          <w:sz w:val="32"/>
-          <w:szCs w:val="32"/>
-        </w:rPr>
-        <w:t xml:space="preserve">Et </w:t>
-      </w:r>
-      <w:proofErr w:type="spellStart"/>
-      <w:r>
-        <w:rPr>
-          <w:sz w:val="32"/>
-          <w:szCs w:val="32"/>
-        </w:rPr>
-        <w:t>voila</w:t>
-      </w:r>
-      <w:proofErr w:type="spellEnd"/>
-      <w:r>
-        <w:rPr>
-          <w:sz w:val="32"/>
-          <w:szCs w:val="32"/>
-        </w:rPr>
-        <w:t xml:space="preserve"> je crois que c’est tout pour l’instant</w:t>
+        <w:t xml:space="preserve">J’avais pas envie de bosser aujourd’hui mais je me suis dit qu’il fallait quand même que j’avance sur quelque chose donc j’ai attaquer le html/css </w:t>
+      </w:r>
+    </w:p>
+    <w:p>
+      <w:pPr>
+        <w:rPr>
+          <w:sz w:val="32"/>
+          <w:szCs w:val="32"/>
+        </w:rPr>
+      </w:pPr>
+    </w:p>
+    <w:p>
+      <w:pPr>
+        <w:rPr>
+          <w:sz w:val="32"/>
+          <w:szCs w:val="32"/>
+        </w:rPr>
+      </w:pPr>
+      <w:r>
+        <w:rPr>
+          <w:sz w:val="32"/>
+          <w:szCs w:val="32"/>
+        </w:rPr>
+        <w:t xml:space="preserve">J’ai chercher des palettes de couleurs qui pourrai aller bien mais pour l’instant je n’ai pas assez de contenu pour voir si ça rend bien ou non </w:t>
+      </w:r>
+    </w:p>
+    <w:p>
+      <w:pPr>
+        <w:rPr>
+          <w:sz w:val="32"/>
+          <w:szCs w:val="32"/>
+        </w:rPr>
+      </w:pPr>
+      <w:r>
+        <w:rPr>
+          <w:sz w:val="32"/>
+          <w:szCs w:val="32"/>
+        </w:rPr>
+        <w:t xml:space="preserve">J’ai commencer a faire un box ou je mettrai le résumer de mon projet dedans avec surement le lien de l’api etc </w:t>
+      </w:r>
+    </w:p>
+    <w:p>
+      <w:pPr>
+        <w:rPr>
+          <w:sz w:val="32"/>
+          <w:szCs w:val="32"/>
+        </w:rPr>
+      </w:pPr>
+      <w:r>
+        <w:rPr>
+          <w:sz w:val="32"/>
+          <w:szCs w:val="32"/>
+        </w:rPr>
+        <w:t>Et voila je crois que c’est tout pour l’instant</w:t>
       </w:r>
     </w:p>
     <w:p>
@@ -813,174 +509,53 @@
           <w:sz w:val="32"/>
           <w:szCs w:val="32"/>
         </w:rPr>
-        <w:t xml:space="preserve">’ai </w:t>
-      </w:r>
-      <w:proofErr w:type="spellStart"/>
-      <w:r>
-        <w:rPr>
-          <w:sz w:val="32"/>
-          <w:szCs w:val="32"/>
-        </w:rPr>
-        <w:t>avancer</w:t>
-      </w:r>
-      <w:proofErr w:type="spellEnd"/>
-      <w:r>
-        <w:rPr>
-          <w:sz w:val="32"/>
-          <w:szCs w:val="32"/>
-        </w:rPr>
-        <w:t xml:space="preserve"> sur l’html et le </w:t>
-      </w:r>
-      <w:proofErr w:type="spellStart"/>
-      <w:r>
-        <w:rPr>
-          <w:sz w:val="32"/>
-          <w:szCs w:val="32"/>
-        </w:rPr>
-        <w:t>css</w:t>
-      </w:r>
-      <w:proofErr w:type="spellEnd"/>
-      <w:r>
-        <w:rPr>
-          <w:sz w:val="32"/>
-          <w:szCs w:val="32"/>
-        </w:rPr>
-        <w:t>, mais je vais commencer le server en go sinon je vais être en retard.</w:t>
-      </w:r>
-    </w:p>
-    <w:p>
-      <w:pPr>
-        <w:rPr>
-          <w:sz w:val="32"/>
-          <w:szCs w:val="32"/>
-        </w:rPr>
-      </w:pPr>
-      <w:r>
-        <w:rPr>
-          <w:sz w:val="32"/>
-          <w:szCs w:val="32"/>
-        </w:rPr>
-        <w:t xml:space="preserve">Du coup je vais surement chercher des trucs sur </w:t>
-      </w:r>
-      <w:proofErr w:type="spellStart"/>
-      <w:r>
-        <w:rPr>
-          <w:sz w:val="32"/>
-          <w:szCs w:val="32"/>
-        </w:rPr>
-        <w:t>youtube</w:t>
-      </w:r>
-      <w:proofErr w:type="spellEnd"/>
-      <w:r>
-        <w:rPr>
-          <w:sz w:val="32"/>
-          <w:szCs w:val="32"/>
-        </w:rPr>
-        <w:t xml:space="preserve"> pour me rappeler les </w:t>
-      </w:r>
-      <w:proofErr w:type="spellStart"/>
-      <w:r>
-        <w:rPr>
-          <w:sz w:val="32"/>
-          <w:szCs w:val="32"/>
-        </w:rPr>
-        <w:t>templates</w:t>
-      </w:r>
-      <w:proofErr w:type="spellEnd"/>
-      <w:r>
-        <w:rPr>
-          <w:sz w:val="32"/>
-          <w:szCs w:val="32"/>
-        </w:rPr>
-        <w:t xml:space="preserve"> etc.</w:t>
-      </w:r>
-    </w:p>
-    <w:p>
-      <w:pPr>
-        <w:rPr>
-          <w:sz w:val="32"/>
-          <w:szCs w:val="32"/>
-        </w:rPr>
-      </w:pPr>
-    </w:p>
-    <w:p>
-      <w:pPr>
-        <w:rPr>
-          <w:sz w:val="32"/>
-          <w:szCs w:val="32"/>
-        </w:rPr>
-      </w:pPr>
-    </w:p>
-    <w:p>
-      <w:pPr>
-        <w:rPr>
-          <w:sz w:val="32"/>
-          <w:szCs w:val="32"/>
-        </w:rPr>
-      </w:pPr>
-      <w:proofErr w:type="spellStart"/>
-      <w:r>
-        <w:rPr>
-          <w:sz w:val="32"/>
-          <w:szCs w:val="32"/>
-        </w:rPr>
-        <w:t>Resultat</w:t>
-      </w:r>
-      <w:proofErr w:type="spellEnd"/>
-      <w:r>
-        <w:rPr>
-          <w:sz w:val="32"/>
-          <w:szCs w:val="32"/>
-        </w:rPr>
-        <w:t xml:space="preserve"> de l’</w:t>
-      </w:r>
-      <w:proofErr w:type="spellStart"/>
-      <w:r>
-        <w:rPr>
-          <w:sz w:val="32"/>
-          <w:szCs w:val="32"/>
-        </w:rPr>
-        <w:t>aprem</w:t>
-      </w:r>
-      <w:proofErr w:type="spellEnd"/>
-      <w:r>
-        <w:rPr>
-          <w:sz w:val="32"/>
-          <w:szCs w:val="32"/>
-        </w:rPr>
-        <w:t xml:space="preserve">, j’ai réussit a lier mon html a mon go petit </w:t>
-      </w:r>
-      <w:proofErr w:type="spellStart"/>
-      <w:r>
-        <w:rPr>
-          <w:sz w:val="32"/>
-          <w:szCs w:val="32"/>
-        </w:rPr>
-        <w:t>probleme</w:t>
-      </w:r>
-      <w:proofErr w:type="spellEnd"/>
-      <w:r>
-        <w:rPr>
-          <w:sz w:val="32"/>
-          <w:szCs w:val="32"/>
-        </w:rPr>
-        <w:t xml:space="preserve"> au début il ne prenais pas le </w:t>
-      </w:r>
-      <w:proofErr w:type="spellStart"/>
-      <w:r>
-        <w:rPr>
-          <w:sz w:val="32"/>
-          <w:szCs w:val="32"/>
-        </w:rPr>
-        <w:t>css</w:t>
-      </w:r>
-      <w:proofErr w:type="spellEnd"/>
-      <w:r>
-        <w:rPr>
-          <w:sz w:val="32"/>
-          <w:szCs w:val="32"/>
-        </w:rPr>
-        <w:t xml:space="preserve"> et maintenant si </w:t>
+        <w:t>’ai avancer sur l’html et le css, mais je vais commencer le server en go sinon je vais être en retard.</w:t>
+      </w:r>
+    </w:p>
+    <w:p>
+      <w:pPr>
+        <w:rPr>
+          <w:sz w:val="32"/>
+          <w:szCs w:val="32"/>
+        </w:rPr>
+      </w:pPr>
+      <w:r>
+        <w:rPr>
+          <w:sz w:val="32"/>
+          <w:szCs w:val="32"/>
+        </w:rPr>
+        <w:t>Du coup je vais surement chercher des trucs sur youtube pour me rappeler les templates etc.</w:t>
+      </w:r>
+    </w:p>
+    <w:p>
+      <w:pPr>
+        <w:rPr>
+          <w:sz w:val="32"/>
+          <w:szCs w:val="32"/>
+        </w:rPr>
+      </w:pPr>
+    </w:p>
+    <w:p>
+      <w:pPr>
+        <w:rPr>
+          <w:sz w:val="32"/>
+          <w:szCs w:val="32"/>
+        </w:rPr>
+      </w:pPr>
+    </w:p>
+    <w:p>
+      <w:pPr>
+        <w:rPr>
+          <w:sz w:val="32"/>
+          <w:szCs w:val="32"/>
+        </w:rPr>
+      </w:pPr>
+      <w:r>
+        <w:rPr>
+          <w:sz w:val="32"/>
+          <w:szCs w:val="32"/>
+        </w:rPr>
+        <w:t xml:space="preserve">Resultat de l’aprem, j’ai réussit a lier mon html a mon go petit probleme au début il ne prenais pas le css et maintenant si </w:t>
       </w:r>
     </w:p>
     <w:p>
@@ -1026,6 +601,110 @@
           <w:szCs w:val="32"/>
         </w:rPr>
         <w:lastRenderedPageBreak/>
+        <w:t xml:space="preserve"> Jour 4 : 14/03/2023, de 12h45 à 17h45</w:t>
+      </w:r>
+    </w:p>
+    <w:p>
+      <w:pPr>
+        <w:rPr>
+          <w:sz w:val="32"/>
+          <w:szCs w:val="32"/>
+        </w:rPr>
+      </w:pPr>
+      <w:r>
+        <w:rPr>
+          <w:sz w:val="32"/>
+          <w:szCs w:val="32"/>
+        </w:rPr>
+        <w:t xml:space="preserve">Bon du coup, le css de ma page n’est pas trouvable et je sais pas pourquoi </w:t>
+      </w:r>
+    </w:p>
+    <w:p>
+      <w:pPr>
+        <w:rPr>
+          <w:sz w:val="32"/>
+          <w:szCs w:val="32"/>
+        </w:rPr>
+      </w:pPr>
+      <w:r>
+        <w:rPr>
+          <w:sz w:val="32"/>
+          <w:szCs w:val="32"/>
+        </w:rPr>
+        <w:t>Je commence a en avoir marre du coup je pense que je vais faire le plus simple et continuer le html css, a la limite faire le responsive parce que je sais pas c’est plus simple</w:t>
+      </w:r>
+    </w:p>
+    <w:p>
+      <w:pPr>
+        <w:rPr>
+          <w:sz w:val="32"/>
+          <w:szCs w:val="32"/>
+        </w:rPr>
+      </w:pPr>
+      <w:r>
+        <w:rPr>
+          <w:sz w:val="32"/>
+          <w:szCs w:val="32"/>
+        </w:rPr>
+        <w:br w:type="page"/>
+      </w:r>
+    </w:p>
+    <w:p>
+      <w:pPr>
+        <w:rPr>
+          <w:sz w:val="32"/>
+          <w:szCs w:val="32"/>
+        </w:rPr>
+      </w:pPr>
+      <w:r>
+        <w:rPr>
+          <w:sz w:val="32"/>
+          <w:szCs w:val="32"/>
+        </w:rPr>
+        <w:lastRenderedPageBreak/>
+        <w:t xml:space="preserve">Jour </w:t>
+      </w:r>
+      <w:r>
+        <w:rPr>
+          <w:sz w:val="32"/>
+          <w:szCs w:val="32"/>
+        </w:rPr>
+        <w:t>5</w:t>
+      </w:r>
+      <w:r>
+        <w:rPr>
+          <w:sz w:val="32"/>
+          <w:szCs w:val="32"/>
+        </w:rPr>
+        <w:t xml:space="preserve"> : 1</w:t>
+      </w:r>
+      <w:r>
+        <w:rPr>
+          <w:sz w:val="32"/>
+          <w:szCs w:val="32"/>
+        </w:rPr>
+        <w:t>7</w:t>
+      </w:r>
+      <w:r>
+        <w:rPr>
+          <w:sz w:val="32"/>
+          <w:szCs w:val="32"/>
+        </w:rPr>
+        <w:t xml:space="preserve">/03/2023, de 8h30 à 17h45 </w:t>
+      </w:r>
+    </w:p>
+    <w:p>
+      <w:pPr>
+        <w:rPr>
+          <w:sz w:val="32"/>
+          <w:szCs w:val="32"/>
+        </w:rPr>
+      </w:pPr>
+      <w:r>
+        <w:rPr>
+          <w:sz w:val="32"/>
+          <w:szCs w:val="32"/>
+        </w:rPr>
         <w:t xml:space="preserve"> </w:t>
       </w:r>
       <w:r>
@@ -1033,132 +712,7 @@
           <w:sz w:val="32"/>
           <w:szCs w:val="32"/>
         </w:rPr>
-        <w:t xml:space="preserve">Jour </w:t>
-      </w:r>
-      <w:r>
-        <w:rPr>
-          <w:sz w:val="32"/>
-          <w:szCs w:val="32"/>
-        </w:rPr>
-        <w:t>4</w:t>
-      </w:r>
-      <w:r>
-        <w:rPr>
-          <w:sz w:val="32"/>
-          <w:szCs w:val="32"/>
-        </w:rPr>
-        <w:t xml:space="preserve"> : 1</w:t>
-      </w:r>
-      <w:r>
-        <w:rPr>
-          <w:sz w:val="32"/>
-          <w:szCs w:val="32"/>
-        </w:rPr>
-        <w:t>4</w:t>
-      </w:r>
-      <w:r>
-        <w:rPr>
-          <w:sz w:val="32"/>
-          <w:szCs w:val="32"/>
-        </w:rPr>
-        <w:t>/03/2023, de</w:t>
-      </w:r>
-      <w:r>
-        <w:rPr>
-          <w:sz w:val="32"/>
-          <w:szCs w:val="32"/>
-        </w:rPr>
-        <w:t xml:space="preserve"> 12</w:t>
-      </w:r>
-      <w:r>
-        <w:rPr>
-          <w:sz w:val="32"/>
-          <w:szCs w:val="32"/>
-        </w:rPr>
-        <w:t>h</w:t>
-      </w:r>
-      <w:r>
-        <w:rPr>
-          <w:sz w:val="32"/>
-          <w:szCs w:val="32"/>
-        </w:rPr>
-        <w:t>45</w:t>
-      </w:r>
-      <w:r>
-        <w:rPr>
-          <w:sz w:val="32"/>
-          <w:szCs w:val="32"/>
-        </w:rPr>
-        <w:t xml:space="preserve"> à </w:t>
-      </w:r>
-      <w:r>
-        <w:rPr>
-          <w:sz w:val="32"/>
-          <w:szCs w:val="32"/>
-        </w:rPr>
-        <w:t>17h45</w:t>
-      </w:r>
-    </w:p>
-    <w:p>
-      <w:pPr>
-        <w:rPr>
-          <w:sz w:val="32"/>
-          <w:szCs w:val="32"/>
-        </w:rPr>
-      </w:pPr>
-      <w:r>
-        <w:rPr>
-          <w:sz w:val="32"/>
-          <w:szCs w:val="32"/>
-        </w:rPr>
-        <w:t xml:space="preserve">Bon du coup, le </w:t>
-      </w:r>
-      <w:proofErr w:type="spellStart"/>
-      <w:r>
-        <w:rPr>
-          <w:sz w:val="32"/>
-          <w:szCs w:val="32"/>
-        </w:rPr>
-        <w:t>css</w:t>
-      </w:r>
-      <w:proofErr w:type="spellEnd"/>
-      <w:r>
-        <w:rPr>
-          <w:sz w:val="32"/>
-          <w:szCs w:val="32"/>
-        </w:rPr>
-        <w:t xml:space="preserve"> de ma page n’est pas trouvable et je sais pas pourquoi </w:t>
-      </w:r>
-    </w:p>
-    <w:p>
-      <w:pPr>
-        <w:rPr>
-          <w:sz w:val="32"/>
-          <w:szCs w:val="32"/>
-        </w:rPr>
-      </w:pPr>
-      <w:r>
-        <w:rPr>
-          <w:sz w:val="32"/>
-          <w:szCs w:val="32"/>
-        </w:rPr>
-        <w:t xml:space="preserve">Je commence a en avoir marre du coup je pense que je vais faire le plus simple et continuer le html </w:t>
-      </w:r>
-      <w:proofErr w:type="spellStart"/>
-      <w:r>
-        <w:rPr>
-          <w:sz w:val="32"/>
-          <w:szCs w:val="32"/>
-        </w:rPr>
-        <w:t>css</w:t>
-      </w:r>
-      <w:proofErr w:type="spellEnd"/>
-      <w:r>
-        <w:rPr>
-          <w:sz w:val="32"/>
-          <w:szCs w:val="32"/>
-        </w:rPr>
-        <w:t xml:space="preserve">, a la limite faire le responsive parce que je sais pas c’est plus simple </w:t>
+        <w:t>J’ai totalement changer la colorimetrie du site parce que je trouve que ça rend mieux et j’ai ajouter la page request pour les demande via l’api</w:t>
       </w:r>
     </w:p>
     <w:sectPr>
@@ -1569,7 +1123,7 @@
   <w:style w:type="paragraph" w:default="1" w:styleId="Normal">
     <w:name w:val="Normal"/>
     <w:qFormat/>
-    <w:rsid w:val="003806B7"/>
+    <w:rsid w:val="00D52D41"/>
   </w:style>
   <w:style w:type="character" w:default="1" w:styleId="Policepardfaut">
     <w:name w:val="Default Paragraph Font"/>

</xml_diff>

<commit_message>
Last commit for update J2D
</commit_message>
<xml_diff>
--- a/Journal_2_Dev/Journal_De_Dev.docx
+++ b/Journal_2_Dev/Journal_De_Dev.docx
@@ -229,22 +229,102 @@
           <w:sz w:val="32"/>
           <w:szCs w:val="32"/>
         </w:rPr>
-        <w:t xml:space="preserve">Pour ce matin j’ai prevu de faire le git, envoyer le lien sur moodle et commencer a ecire le journal de dev, quand j’aurai tout fini je vais surement noter les points que je veux faire revenir sur mon site et/ou rédiger le read.me . </w:t>
-      </w:r>
-    </w:p>
-    <w:p>
-      <w:pPr>
-        <w:rPr>
-          <w:sz w:val="32"/>
-          <w:szCs w:val="32"/>
-        </w:rPr>
-      </w:pPr>
-      <w:r>
-        <w:rPr>
-          <w:sz w:val="32"/>
-          <w:szCs w:val="32"/>
-        </w:rPr>
-        <w:t>Ensuite je m’attaquerai certainement au commencement de la page web, j’ai prevu de faire ça toute la journée, peut être me renseigner d’avantage sur mon API etc...</w:t>
+        <w:t xml:space="preserve">Pour ce matin j’ai </w:t>
+      </w:r>
+      <w:proofErr w:type="spellStart"/>
+      <w:r>
+        <w:rPr>
+          <w:sz w:val="32"/>
+          <w:szCs w:val="32"/>
+        </w:rPr>
+        <w:t>prevu</w:t>
+      </w:r>
+      <w:proofErr w:type="spellEnd"/>
+      <w:r>
+        <w:rPr>
+          <w:sz w:val="32"/>
+          <w:szCs w:val="32"/>
+        </w:rPr>
+        <w:t xml:space="preserve"> de faire le git, envoyer le lien sur </w:t>
+      </w:r>
+      <w:proofErr w:type="spellStart"/>
+      <w:r>
+        <w:rPr>
+          <w:sz w:val="32"/>
+          <w:szCs w:val="32"/>
+        </w:rPr>
+        <w:t>moodle</w:t>
+      </w:r>
+      <w:proofErr w:type="spellEnd"/>
+      <w:r>
+        <w:rPr>
+          <w:sz w:val="32"/>
+          <w:szCs w:val="32"/>
+        </w:rPr>
+        <w:t xml:space="preserve"> et commencer </w:t>
+      </w:r>
+      <w:proofErr w:type="spellStart"/>
+      <w:r>
+        <w:rPr>
+          <w:sz w:val="32"/>
+          <w:szCs w:val="32"/>
+        </w:rPr>
+        <w:t>a</w:t>
+      </w:r>
+      <w:proofErr w:type="spellEnd"/>
+      <w:r>
+        <w:rPr>
+          <w:sz w:val="32"/>
+          <w:szCs w:val="32"/>
+        </w:rPr>
+        <w:t xml:space="preserve"> </w:t>
+      </w:r>
+      <w:proofErr w:type="spellStart"/>
+      <w:r>
+        <w:rPr>
+          <w:sz w:val="32"/>
+          <w:szCs w:val="32"/>
+        </w:rPr>
+        <w:t>ecire</w:t>
+      </w:r>
+      <w:proofErr w:type="spellEnd"/>
+      <w:r>
+        <w:rPr>
+          <w:sz w:val="32"/>
+          <w:szCs w:val="32"/>
+        </w:rPr>
+        <w:t xml:space="preserve"> le journal de dev, quand j’aurai tout fini je vais surement noter les points que je veux faire revenir sur mon site et/ou rédiger le read.me . </w:t>
+      </w:r>
+    </w:p>
+    <w:p>
+      <w:pPr>
+        <w:rPr>
+          <w:sz w:val="32"/>
+          <w:szCs w:val="32"/>
+        </w:rPr>
+      </w:pPr>
+      <w:r>
+        <w:rPr>
+          <w:sz w:val="32"/>
+          <w:szCs w:val="32"/>
+        </w:rPr>
+        <w:t xml:space="preserve">Ensuite je m’attaquerai certainement au commencement de la page web, j’ai </w:t>
+      </w:r>
+      <w:proofErr w:type="spellStart"/>
+      <w:r>
+        <w:rPr>
+          <w:sz w:val="32"/>
+          <w:szCs w:val="32"/>
+        </w:rPr>
+        <w:t>prevu</w:t>
+      </w:r>
+      <w:proofErr w:type="spellEnd"/>
+      <w:r>
+        <w:rPr>
+          <w:sz w:val="32"/>
+          <w:szCs w:val="32"/>
+        </w:rPr>
+        <w:t xml:space="preserve"> de faire ça toute la journée, peut être me renseigner d’avantage sur mon API etc...</w:t>
       </w:r>
     </w:p>
     <w:p>
@@ -290,7 +370,103 @@
           <w:sz w:val="32"/>
           <w:szCs w:val="32"/>
         </w:rPr>
-        <w:t>J’ai fais tout les nécessaire « git, le lien moodle etc.. » Et j’ai regarder des videos sur les templates en go mais j’ai encore du mal avec ça.</w:t>
+        <w:t xml:space="preserve">J’ai </w:t>
+      </w:r>
+      <w:proofErr w:type="spellStart"/>
+      <w:r>
+        <w:rPr>
+          <w:sz w:val="32"/>
+          <w:szCs w:val="32"/>
+        </w:rPr>
+        <w:t>fais</w:t>
+      </w:r>
+      <w:proofErr w:type="spellEnd"/>
+      <w:r>
+        <w:rPr>
+          <w:sz w:val="32"/>
+          <w:szCs w:val="32"/>
+        </w:rPr>
+        <w:t xml:space="preserve"> </w:t>
+      </w:r>
+      <w:proofErr w:type="spellStart"/>
+      <w:r>
+        <w:rPr>
+          <w:sz w:val="32"/>
+          <w:szCs w:val="32"/>
+        </w:rPr>
+        <w:t>tout</w:t>
+      </w:r>
+      <w:proofErr w:type="spellEnd"/>
+      <w:r>
+        <w:rPr>
+          <w:sz w:val="32"/>
+          <w:szCs w:val="32"/>
+        </w:rPr>
+        <w:t xml:space="preserve"> les nécessaire « git, le lien </w:t>
+      </w:r>
+      <w:proofErr w:type="spellStart"/>
+      <w:r>
+        <w:rPr>
+          <w:sz w:val="32"/>
+          <w:szCs w:val="32"/>
+        </w:rPr>
+        <w:t>moodle</w:t>
+      </w:r>
+      <w:proofErr w:type="spellEnd"/>
+      <w:r>
+        <w:rPr>
+          <w:sz w:val="32"/>
+          <w:szCs w:val="32"/>
+        </w:rPr>
+        <w:t xml:space="preserve"> etc.. » Et j’ai </w:t>
+      </w:r>
+      <w:proofErr w:type="spellStart"/>
+      <w:r>
+        <w:rPr>
+          <w:sz w:val="32"/>
+          <w:szCs w:val="32"/>
+        </w:rPr>
+        <w:t>regarder</w:t>
+      </w:r>
+      <w:proofErr w:type="spellEnd"/>
+      <w:r>
+        <w:rPr>
+          <w:sz w:val="32"/>
+          <w:szCs w:val="32"/>
+        </w:rPr>
+        <w:t xml:space="preserve"> des </w:t>
+      </w:r>
+      <w:proofErr w:type="spellStart"/>
+      <w:r>
+        <w:rPr>
+          <w:sz w:val="32"/>
+          <w:szCs w:val="32"/>
+        </w:rPr>
+        <w:t>videos</w:t>
+      </w:r>
+      <w:proofErr w:type="spellEnd"/>
+      <w:r>
+        <w:rPr>
+          <w:sz w:val="32"/>
+          <w:szCs w:val="32"/>
+        </w:rPr>
+        <w:t xml:space="preserve"> sur les </w:t>
+      </w:r>
+      <w:proofErr w:type="spellStart"/>
+      <w:r>
+        <w:rPr>
+          <w:sz w:val="32"/>
+          <w:szCs w:val="32"/>
+        </w:rPr>
+        <w:t>templates</w:t>
+      </w:r>
+      <w:proofErr w:type="spellEnd"/>
+      <w:r>
+        <w:rPr>
+          <w:sz w:val="32"/>
+          <w:szCs w:val="32"/>
+        </w:rPr>
+        <w:t xml:space="preserve"> en go mais j’ai encore du mal avec ça.</w:t>
       </w:r>
     </w:p>
     <w:p>
@@ -336,7 +512,23 @@
           <w:sz w:val="32"/>
           <w:szCs w:val="32"/>
         </w:rPr>
-        <w:t>Cette aprem je vais donc commencer ce que j’ai pas fait ce matin, donc au minimum rédiger mon read.me et relever les points que je voudrais mettre sur mon site. C’est le minimum et même si je push rien sur git faire ça me suffira je pense.</w:t>
+        <w:t xml:space="preserve">Cette </w:t>
+      </w:r>
+      <w:proofErr w:type="spellStart"/>
+      <w:r>
+        <w:rPr>
+          <w:sz w:val="32"/>
+          <w:szCs w:val="32"/>
+        </w:rPr>
+        <w:t>aprem</w:t>
+      </w:r>
+      <w:proofErr w:type="spellEnd"/>
+      <w:r>
+        <w:rPr>
+          <w:sz w:val="32"/>
+          <w:szCs w:val="32"/>
+        </w:rPr>
+        <w:t xml:space="preserve"> je vais donc commencer ce que j’ai pas fait ce matin, donc au minimum rédiger mon read.me et relever les points que je voudrais mettre sur mon site. C’est le minimum et même si je push rien sur git faire ça me suffira je pense.</w:t>
       </w:r>
     </w:p>
     <w:p>
@@ -382,60 +574,172 @@
           <w:sz w:val="32"/>
           <w:szCs w:val="32"/>
         </w:rPr>
-        <w:t xml:space="preserve">J’avais pas envie de bosser aujourd’hui mais je me suis dit qu’il fallait quand même que j’avance sur quelque chose donc j’ai attaquer le html/css </w:t>
-      </w:r>
-    </w:p>
-    <w:p>
-      <w:pPr>
-        <w:rPr>
-          <w:sz w:val="32"/>
-          <w:szCs w:val="32"/>
-        </w:rPr>
-      </w:pPr>
-    </w:p>
-    <w:p>
-      <w:pPr>
-        <w:rPr>
-          <w:sz w:val="32"/>
-          <w:szCs w:val="32"/>
-        </w:rPr>
-      </w:pPr>
-      <w:r>
-        <w:rPr>
-          <w:sz w:val="32"/>
-          <w:szCs w:val="32"/>
-        </w:rPr>
-        <w:t xml:space="preserve">J’ai chercher des palettes de couleurs qui pourrai aller bien mais pour l’instant je n’ai pas assez de contenu pour voir si ça rend bien ou non </w:t>
-      </w:r>
-    </w:p>
-    <w:p>
-      <w:pPr>
-        <w:rPr>
-          <w:sz w:val="32"/>
-          <w:szCs w:val="32"/>
-        </w:rPr>
-      </w:pPr>
-      <w:r>
-        <w:rPr>
-          <w:sz w:val="32"/>
-          <w:szCs w:val="32"/>
-        </w:rPr>
-        <w:t xml:space="preserve">J’ai commencer a faire un box ou je mettrai le résumer de mon projet dedans avec surement le lien de l’api etc </w:t>
-      </w:r>
-    </w:p>
-    <w:p>
-      <w:pPr>
-        <w:rPr>
-          <w:sz w:val="32"/>
-          <w:szCs w:val="32"/>
-        </w:rPr>
-      </w:pPr>
-      <w:r>
-        <w:rPr>
-          <w:sz w:val="32"/>
-          <w:szCs w:val="32"/>
-        </w:rPr>
-        <w:t>Et voila je crois que c’est tout pour l’instant</w:t>
+        <w:t xml:space="preserve">J’avais pas envie de bosser aujourd’hui mais je me suis dit qu’il fallait quand même que j’avance sur quelque chose donc j’ai </w:t>
+      </w:r>
+      <w:proofErr w:type="spellStart"/>
+      <w:r>
+        <w:rPr>
+          <w:sz w:val="32"/>
+          <w:szCs w:val="32"/>
+        </w:rPr>
+        <w:t>attaquer</w:t>
+      </w:r>
+      <w:proofErr w:type="spellEnd"/>
+      <w:r>
+        <w:rPr>
+          <w:sz w:val="32"/>
+          <w:szCs w:val="32"/>
+        </w:rPr>
+        <w:t xml:space="preserve"> le html/</w:t>
+      </w:r>
+      <w:proofErr w:type="spellStart"/>
+      <w:r>
+        <w:rPr>
+          <w:sz w:val="32"/>
+          <w:szCs w:val="32"/>
+        </w:rPr>
+        <w:t>css</w:t>
+      </w:r>
+      <w:proofErr w:type="spellEnd"/>
+      <w:r>
+        <w:rPr>
+          <w:sz w:val="32"/>
+          <w:szCs w:val="32"/>
+        </w:rPr>
+        <w:t xml:space="preserve"> </w:t>
+      </w:r>
+    </w:p>
+    <w:p>
+      <w:pPr>
+        <w:rPr>
+          <w:sz w:val="32"/>
+          <w:szCs w:val="32"/>
+        </w:rPr>
+      </w:pPr>
+    </w:p>
+    <w:p>
+      <w:pPr>
+        <w:rPr>
+          <w:sz w:val="32"/>
+          <w:szCs w:val="32"/>
+        </w:rPr>
+      </w:pPr>
+      <w:r>
+        <w:rPr>
+          <w:sz w:val="32"/>
+          <w:szCs w:val="32"/>
+        </w:rPr>
+        <w:t xml:space="preserve">J’ai </w:t>
+      </w:r>
+      <w:proofErr w:type="spellStart"/>
+      <w:r>
+        <w:rPr>
+          <w:sz w:val="32"/>
+          <w:szCs w:val="32"/>
+        </w:rPr>
+        <w:t>chercher</w:t>
+      </w:r>
+      <w:proofErr w:type="spellEnd"/>
+      <w:r>
+        <w:rPr>
+          <w:sz w:val="32"/>
+          <w:szCs w:val="32"/>
+        </w:rPr>
+        <w:t xml:space="preserve"> des palettes de couleurs qui pourrai aller bien mais pour l’instant je n’ai pas assez de contenu pour voir si ça rend bien ou non </w:t>
+      </w:r>
+    </w:p>
+    <w:p>
+      <w:pPr>
+        <w:rPr>
+          <w:sz w:val="32"/>
+          <w:szCs w:val="32"/>
+        </w:rPr>
+      </w:pPr>
+      <w:r>
+        <w:rPr>
+          <w:sz w:val="32"/>
+          <w:szCs w:val="32"/>
+        </w:rPr>
+        <w:t xml:space="preserve">J’ai </w:t>
+      </w:r>
+      <w:proofErr w:type="spellStart"/>
+      <w:r>
+        <w:rPr>
+          <w:sz w:val="32"/>
+          <w:szCs w:val="32"/>
+        </w:rPr>
+        <w:t>commencer</w:t>
+      </w:r>
+      <w:proofErr w:type="spellEnd"/>
+      <w:r>
+        <w:rPr>
+          <w:sz w:val="32"/>
+          <w:szCs w:val="32"/>
+        </w:rPr>
+        <w:t xml:space="preserve"> </w:t>
+      </w:r>
+      <w:proofErr w:type="spellStart"/>
+      <w:r>
+        <w:rPr>
+          <w:sz w:val="32"/>
+          <w:szCs w:val="32"/>
+        </w:rPr>
+        <w:t>a</w:t>
+      </w:r>
+      <w:proofErr w:type="spellEnd"/>
+      <w:r>
+        <w:rPr>
+          <w:sz w:val="32"/>
+          <w:szCs w:val="32"/>
+        </w:rPr>
+        <w:t xml:space="preserve"> faire un box ou je mettrai le résumer de mon projet dedans avec surement le lien de l’api </w:t>
+      </w:r>
+      <w:proofErr w:type="spellStart"/>
+      <w:r>
+        <w:rPr>
+          <w:sz w:val="32"/>
+          <w:szCs w:val="32"/>
+        </w:rPr>
+        <w:t>etc</w:t>
+      </w:r>
+      <w:proofErr w:type="spellEnd"/>
+      <w:r>
+        <w:rPr>
+          <w:sz w:val="32"/>
+          <w:szCs w:val="32"/>
+        </w:rPr>
+        <w:t xml:space="preserve"> </w:t>
+      </w:r>
+    </w:p>
+    <w:p>
+      <w:pPr>
+        <w:rPr>
+          <w:sz w:val="32"/>
+          <w:szCs w:val="32"/>
+        </w:rPr>
+      </w:pPr>
+      <w:r>
+        <w:rPr>
+          <w:sz w:val="32"/>
+          <w:szCs w:val="32"/>
+        </w:rPr>
+        <w:t xml:space="preserve">Et </w:t>
+      </w:r>
+      <w:proofErr w:type="spellStart"/>
+      <w:r>
+        <w:rPr>
+          <w:sz w:val="32"/>
+          <w:szCs w:val="32"/>
+        </w:rPr>
+        <w:t>voila</w:t>
+      </w:r>
+      <w:proofErr w:type="spellEnd"/>
+      <w:r>
+        <w:rPr>
+          <w:sz w:val="32"/>
+          <w:szCs w:val="32"/>
+        </w:rPr>
+        <w:t xml:space="preserve"> je crois que c’est tout pour l’instant</w:t>
       </w:r>
     </w:p>
     <w:p>
@@ -509,53 +813,222 @@
           <w:sz w:val="32"/>
           <w:szCs w:val="32"/>
         </w:rPr>
-        <w:t>’ai avancer sur l’html et le css, mais je vais commencer le server en go sinon je vais être en retard.</w:t>
-      </w:r>
-    </w:p>
-    <w:p>
-      <w:pPr>
-        <w:rPr>
-          <w:sz w:val="32"/>
-          <w:szCs w:val="32"/>
-        </w:rPr>
-      </w:pPr>
-      <w:r>
-        <w:rPr>
-          <w:sz w:val="32"/>
-          <w:szCs w:val="32"/>
-        </w:rPr>
-        <w:t>Du coup je vais surement chercher des trucs sur youtube pour me rappeler les templates etc.</w:t>
-      </w:r>
-    </w:p>
-    <w:p>
-      <w:pPr>
-        <w:rPr>
-          <w:sz w:val="32"/>
-          <w:szCs w:val="32"/>
-        </w:rPr>
-      </w:pPr>
-    </w:p>
-    <w:p>
-      <w:pPr>
-        <w:rPr>
-          <w:sz w:val="32"/>
-          <w:szCs w:val="32"/>
-        </w:rPr>
-      </w:pPr>
-    </w:p>
-    <w:p>
-      <w:pPr>
-        <w:rPr>
-          <w:sz w:val="32"/>
-          <w:szCs w:val="32"/>
-        </w:rPr>
-      </w:pPr>
-      <w:r>
-        <w:rPr>
-          <w:sz w:val="32"/>
-          <w:szCs w:val="32"/>
-        </w:rPr>
-        <w:t xml:space="preserve">Resultat de l’aprem, j’ai réussit a lier mon html a mon go petit probleme au début il ne prenais pas le css et maintenant si </w:t>
+        <w:t xml:space="preserve">’ai </w:t>
+      </w:r>
+      <w:proofErr w:type="spellStart"/>
+      <w:r>
+        <w:rPr>
+          <w:sz w:val="32"/>
+          <w:szCs w:val="32"/>
+        </w:rPr>
+        <w:t>avancer</w:t>
+      </w:r>
+      <w:proofErr w:type="spellEnd"/>
+      <w:r>
+        <w:rPr>
+          <w:sz w:val="32"/>
+          <w:szCs w:val="32"/>
+        </w:rPr>
+        <w:t xml:space="preserve"> sur l’html et le </w:t>
+      </w:r>
+      <w:proofErr w:type="spellStart"/>
+      <w:r>
+        <w:rPr>
+          <w:sz w:val="32"/>
+          <w:szCs w:val="32"/>
+        </w:rPr>
+        <w:t>css</w:t>
+      </w:r>
+      <w:proofErr w:type="spellEnd"/>
+      <w:r>
+        <w:rPr>
+          <w:sz w:val="32"/>
+          <w:szCs w:val="32"/>
+        </w:rPr>
+        <w:t>, mais je vais commencer le server en go sinon je vais être en retard.</w:t>
+      </w:r>
+    </w:p>
+    <w:p>
+      <w:pPr>
+        <w:rPr>
+          <w:sz w:val="32"/>
+          <w:szCs w:val="32"/>
+        </w:rPr>
+      </w:pPr>
+      <w:r>
+        <w:rPr>
+          <w:sz w:val="32"/>
+          <w:szCs w:val="32"/>
+        </w:rPr>
+        <w:t xml:space="preserve">Du coup je vais surement chercher des trucs sur </w:t>
+      </w:r>
+      <w:proofErr w:type="spellStart"/>
+      <w:r>
+        <w:rPr>
+          <w:sz w:val="32"/>
+          <w:szCs w:val="32"/>
+        </w:rPr>
+        <w:t>youtube</w:t>
+      </w:r>
+      <w:proofErr w:type="spellEnd"/>
+      <w:r>
+        <w:rPr>
+          <w:sz w:val="32"/>
+          <w:szCs w:val="32"/>
+        </w:rPr>
+        <w:t xml:space="preserve"> pour me rappeler les </w:t>
+      </w:r>
+      <w:proofErr w:type="spellStart"/>
+      <w:r>
+        <w:rPr>
+          <w:sz w:val="32"/>
+          <w:szCs w:val="32"/>
+        </w:rPr>
+        <w:t>templates</w:t>
+      </w:r>
+      <w:proofErr w:type="spellEnd"/>
+      <w:r>
+        <w:rPr>
+          <w:sz w:val="32"/>
+          <w:szCs w:val="32"/>
+        </w:rPr>
+        <w:t xml:space="preserve"> etc.</w:t>
+      </w:r>
+    </w:p>
+    <w:p>
+      <w:pPr>
+        <w:rPr>
+          <w:sz w:val="32"/>
+          <w:szCs w:val="32"/>
+        </w:rPr>
+      </w:pPr>
+    </w:p>
+    <w:p>
+      <w:pPr>
+        <w:rPr>
+          <w:sz w:val="32"/>
+          <w:szCs w:val="32"/>
+        </w:rPr>
+      </w:pPr>
+    </w:p>
+    <w:p>
+      <w:pPr>
+        <w:rPr>
+          <w:sz w:val="32"/>
+          <w:szCs w:val="32"/>
+        </w:rPr>
+      </w:pPr>
+      <w:proofErr w:type="spellStart"/>
+      <w:r>
+        <w:rPr>
+          <w:sz w:val="32"/>
+          <w:szCs w:val="32"/>
+        </w:rPr>
+        <w:t>Resultat</w:t>
+      </w:r>
+      <w:proofErr w:type="spellEnd"/>
+      <w:r>
+        <w:rPr>
+          <w:sz w:val="32"/>
+          <w:szCs w:val="32"/>
+        </w:rPr>
+        <w:t xml:space="preserve"> de l’</w:t>
+      </w:r>
+      <w:proofErr w:type="spellStart"/>
+      <w:r>
+        <w:rPr>
+          <w:sz w:val="32"/>
+          <w:szCs w:val="32"/>
+        </w:rPr>
+        <w:t>aprem</w:t>
+      </w:r>
+      <w:proofErr w:type="spellEnd"/>
+      <w:r>
+        <w:rPr>
+          <w:sz w:val="32"/>
+          <w:szCs w:val="32"/>
+        </w:rPr>
+        <w:t xml:space="preserve">, j’ai </w:t>
+      </w:r>
+      <w:proofErr w:type="spellStart"/>
+      <w:r>
+        <w:rPr>
+          <w:sz w:val="32"/>
+          <w:szCs w:val="32"/>
+        </w:rPr>
+        <w:t>réussit</w:t>
+      </w:r>
+      <w:proofErr w:type="spellEnd"/>
+      <w:r>
+        <w:rPr>
+          <w:sz w:val="32"/>
+          <w:szCs w:val="32"/>
+        </w:rPr>
+        <w:t xml:space="preserve"> </w:t>
+      </w:r>
+      <w:proofErr w:type="spellStart"/>
+      <w:r>
+        <w:rPr>
+          <w:sz w:val="32"/>
+          <w:szCs w:val="32"/>
+        </w:rPr>
+        <w:t>a</w:t>
+      </w:r>
+      <w:proofErr w:type="spellEnd"/>
+      <w:r>
+        <w:rPr>
+          <w:sz w:val="32"/>
+          <w:szCs w:val="32"/>
+        </w:rPr>
+        <w:t xml:space="preserve"> lier mon html </w:t>
+      </w:r>
+      <w:proofErr w:type="spellStart"/>
+      <w:r>
+        <w:rPr>
+          <w:sz w:val="32"/>
+          <w:szCs w:val="32"/>
+        </w:rPr>
+        <w:t>a</w:t>
+      </w:r>
+      <w:proofErr w:type="spellEnd"/>
+      <w:r>
+        <w:rPr>
+          <w:sz w:val="32"/>
+          <w:szCs w:val="32"/>
+        </w:rPr>
+        <w:t xml:space="preserve"> mon go petit </w:t>
+      </w:r>
+      <w:proofErr w:type="spellStart"/>
+      <w:r>
+        <w:rPr>
+          <w:sz w:val="32"/>
+          <w:szCs w:val="32"/>
+        </w:rPr>
+        <w:t>probleme</w:t>
+      </w:r>
+      <w:proofErr w:type="spellEnd"/>
+      <w:r>
+        <w:rPr>
+          <w:sz w:val="32"/>
+          <w:szCs w:val="32"/>
+        </w:rPr>
+        <w:t xml:space="preserve"> au début il ne prenais pas le </w:t>
+      </w:r>
+      <w:proofErr w:type="spellStart"/>
+      <w:r>
+        <w:rPr>
+          <w:sz w:val="32"/>
+          <w:szCs w:val="32"/>
+        </w:rPr>
+        <w:t>css</w:t>
+      </w:r>
+      <w:proofErr w:type="spellEnd"/>
+      <w:r>
+        <w:rPr>
+          <w:sz w:val="32"/>
+          <w:szCs w:val="32"/>
+        </w:rPr>
+        <w:t xml:space="preserve"> et maintenant si </w:t>
       </w:r>
     </w:p>
     <w:p>
@@ -616,22 +1089,86 @@
           <w:sz w:val="32"/>
           <w:szCs w:val="32"/>
         </w:rPr>
-        <w:t xml:space="preserve">Bon du coup, le css de ma page n’est pas trouvable et je sais pas pourquoi </w:t>
-      </w:r>
-    </w:p>
-    <w:p>
-      <w:pPr>
-        <w:rPr>
-          <w:sz w:val="32"/>
-          <w:szCs w:val="32"/>
-        </w:rPr>
-      </w:pPr>
-      <w:r>
-        <w:rPr>
-          <w:sz w:val="32"/>
-          <w:szCs w:val="32"/>
-        </w:rPr>
-        <w:t>Je commence a en avoir marre du coup je pense que je vais faire le plus simple et continuer le html css, a la limite faire le responsive parce que je sais pas c’est plus simple</w:t>
+        <w:t xml:space="preserve">Bon du coup, le </w:t>
+      </w:r>
+      <w:proofErr w:type="spellStart"/>
+      <w:r>
+        <w:rPr>
+          <w:sz w:val="32"/>
+          <w:szCs w:val="32"/>
+        </w:rPr>
+        <w:t>css</w:t>
+      </w:r>
+      <w:proofErr w:type="spellEnd"/>
+      <w:r>
+        <w:rPr>
+          <w:sz w:val="32"/>
+          <w:szCs w:val="32"/>
+        </w:rPr>
+        <w:t xml:space="preserve"> de ma page n’est pas trouvable et je sais pas pourquoi </w:t>
+      </w:r>
+    </w:p>
+    <w:p>
+      <w:pPr>
+        <w:rPr>
+          <w:sz w:val="32"/>
+          <w:szCs w:val="32"/>
+        </w:rPr>
+      </w:pPr>
+      <w:r>
+        <w:rPr>
+          <w:sz w:val="32"/>
+          <w:szCs w:val="32"/>
+        </w:rPr>
+        <w:t xml:space="preserve">Je commence </w:t>
+      </w:r>
+      <w:proofErr w:type="spellStart"/>
+      <w:r>
+        <w:rPr>
+          <w:sz w:val="32"/>
+          <w:szCs w:val="32"/>
+        </w:rPr>
+        <w:t>a</w:t>
+      </w:r>
+      <w:proofErr w:type="spellEnd"/>
+      <w:r>
+        <w:rPr>
+          <w:sz w:val="32"/>
+          <w:szCs w:val="32"/>
+        </w:rPr>
+        <w:t xml:space="preserve"> en avoir marre du coup je pense que je vais faire le plus simple et continuer le html </w:t>
+      </w:r>
+      <w:proofErr w:type="spellStart"/>
+      <w:r>
+        <w:rPr>
+          <w:sz w:val="32"/>
+          <w:szCs w:val="32"/>
+        </w:rPr>
+        <w:t>css</w:t>
+      </w:r>
+      <w:proofErr w:type="spellEnd"/>
+      <w:r>
+        <w:rPr>
+          <w:sz w:val="32"/>
+          <w:szCs w:val="32"/>
+        </w:rPr>
+        <w:t xml:space="preserve">, </w:t>
+      </w:r>
+      <w:proofErr w:type="spellStart"/>
+      <w:r>
+        <w:rPr>
+          <w:sz w:val="32"/>
+          <w:szCs w:val="32"/>
+        </w:rPr>
+        <w:t>a</w:t>
+      </w:r>
+      <w:proofErr w:type="spellEnd"/>
+      <w:r>
+        <w:rPr>
+          <w:sz w:val="32"/>
+          <w:szCs w:val="32"/>
+        </w:rPr>
+        <w:t xml:space="preserve"> la limite faire le responsive parce que je sais pas c’est plus simple</w:t>
       </w:r>
     </w:p>
     <w:p>
@@ -662,35 +1199,7 @@
           <w:szCs w:val="32"/>
         </w:rPr>
         <w:lastRenderedPageBreak/>
-        <w:t xml:space="preserve">Jour </w:t>
-      </w:r>
-      <w:r>
-        <w:rPr>
-          <w:sz w:val="32"/>
-          <w:szCs w:val="32"/>
-        </w:rPr>
-        <w:t>5</w:t>
-      </w:r>
-      <w:r>
-        <w:rPr>
-          <w:sz w:val="32"/>
-          <w:szCs w:val="32"/>
-        </w:rPr>
-        <w:t xml:space="preserve"> : 1</w:t>
-      </w:r>
-      <w:r>
-        <w:rPr>
-          <w:sz w:val="32"/>
-          <w:szCs w:val="32"/>
-        </w:rPr>
-        <w:t>7</w:t>
-      </w:r>
-      <w:r>
-        <w:rPr>
-          <w:sz w:val="32"/>
-          <w:szCs w:val="32"/>
-        </w:rPr>
-        <w:t xml:space="preserve">/03/2023, de 8h30 à 17h45 </w:t>
+        <w:t xml:space="preserve">Jour 5 : 17/03/2023, de 8h30 à 17h45 </w:t>
       </w:r>
     </w:p>
     <w:p>
@@ -712,7 +1221,156 @@
           <w:sz w:val="32"/>
           <w:szCs w:val="32"/>
         </w:rPr>
-        <w:t>J’ai totalement changer la colorimetrie du site parce que je trouve que ça rend mieux et j’ai ajouter la page request pour les demande via l’api</w:t>
+        <w:t xml:space="preserve">J’ai totalement changer la </w:t>
+      </w:r>
+      <w:proofErr w:type="spellStart"/>
+      <w:r>
+        <w:rPr>
+          <w:sz w:val="32"/>
+          <w:szCs w:val="32"/>
+        </w:rPr>
+        <w:t>colorimetrie</w:t>
+      </w:r>
+      <w:proofErr w:type="spellEnd"/>
+      <w:r>
+        <w:rPr>
+          <w:sz w:val="32"/>
+          <w:szCs w:val="32"/>
+        </w:rPr>
+        <w:t xml:space="preserve"> du site parce que je trouve que ça rend mieux et j’ai </w:t>
+      </w:r>
+      <w:proofErr w:type="spellStart"/>
+      <w:r>
+        <w:rPr>
+          <w:sz w:val="32"/>
+          <w:szCs w:val="32"/>
+        </w:rPr>
+        <w:t>ajouter</w:t>
+      </w:r>
+      <w:proofErr w:type="spellEnd"/>
+      <w:r>
+        <w:rPr>
+          <w:sz w:val="32"/>
+          <w:szCs w:val="32"/>
+        </w:rPr>
+        <w:t xml:space="preserve"> la page </w:t>
+      </w:r>
+      <w:proofErr w:type="spellStart"/>
+      <w:r>
+        <w:rPr>
+          <w:sz w:val="32"/>
+          <w:szCs w:val="32"/>
+        </w:rPr>
+        <w:t>request</w:t>
+      </w:r>
+      <w:proofErr w:type="spellEnd"/>
+      <w:r>
+        <w:rPr>
+          <w:sz w:val="32"/>
+          <w:szCs w:val="32"/>
+        </w:rPr>
+        <w:t xml:space="preserve"> pour les demande via l’api</w:t>
+      </w:r>
+    </w:p>
+    <w:p>
+      <w:pPr>
+        <w:rPr>
+          <w:sz w:val="32"/>
+          <w:szCs w:val="32"/>
+        </w:rPr>
+      </w:pPr>
+      <w:r>
+        <w:rPr>
+          <w:sz w:val="32"/>
+          <w:szCs w:val="32"/>
+        </w:rPr>
+        <w:br w:type="page"/>
+      </w:r>
+    </w:p>
+    <w:p>
+      <w:pPr>
+        <w:rPr>
+          <w:sz w:val="32"/>
+          <w:szCs w:val="32"/>
+        </w:rPr>
+      </w:pPr>
+      <w:r>
+        <w:rPr>
+          <w:sz w:val="32"/>
+          <w:szCs w:val="32"/>
+        </w:rPr>
+        <w:lastRenderedPageBreak/>
+        <w:t xml:space="preserve">Compte rendu du dernier jour, </w:t>
+      </w:r>
+    </w:p>
+    <w:p>
+      <w:pPr>
+        <w:rPr>
+          <w:sz w:val="32"/>
+          <w:szCs w:val="32"/>
+        </w:rPr>
+      </w:pPr>
+      <w:r>
+        <w:rPr>
+          <w:sz w:val="32"/>
+          <w:szCs w:val="32"/>
+        </w:rPr>
+        <w:t xml:space="preserve">J’ai quasiment abandonner, y’a </w:t>
+      </w:r>
+      <w:proofErr w:type="spellStart"/>
+      <w:r>
+        <w:rPr>
+          <w:sz w:val="32"/>
+          <w:szCs w:val="32"/>
+        </w:rPr>
+        <w:t>tres</w:t>
+      </w:r>
+      <w:proofErr w:type="spellEnd"/>
+      <w:r>
+        <w:rPr>
+          <w:sz w:val="32"/>
+          <w:szCs w:val="32"/>
+        </w:rPr>
+        <w:t xml:space="preserve"> peu de choses qui fonctionne entre mon server go qui marche une fois sur deux, le fais que mon responsive s’applique pas </w:t>
+      </w:r>
+    </w:p>
+    <w:p>
+      <w:pPr>
+        <w:rPr>
+          <w:sz w:val="32"/>
+          <w:szCs w:val="32"/>
+        </w:rPr>
+      </w:pPr>
+    </w:p>
+    <w:p>
+      <w:pPr>
+        <w:rPr>
+          <w:sz w:val="32"/>
+          <w:szCs w:val="32"/>
+        </w:rPr>
+      </w:pPr>
+      <w:r>
+        <w:rPr>
+          <w:sz w:val="32"/>
+          <w:szCs w:val="32"/>
+        </w:rPr>
+        <w:t xml:space="preserve">Donc au final j’ai le html </w:t>
+      </w:r>
+      <w:proofErr w:type="spellStart"/>
+      <w:r>
+        <w:rPr>
+          <w:sz w:val="32"/>
+          <w:szCs w:val="32"/>
+        </w:rPr>
+        <w:t>css</w:t>
+      </w:r>
+      <w:proofErr w:type="spellEnd"/>
+      <w:r>
+        <w:rPr>
+          <w:sz w:val="32"/>
+          <w:szCs w:val="32"/>
+        </w:rPr>
+        <w:t xml:space="preserve"> et une tout petit peu de go </w:t>
       </w:r>
     </w:p>
     <w:sectPr>

</xml_diff>